<commit_message>
most of the classes are Implemented, need to implement the UI, The Garage class and to make a Vehicles-Maker or Garage Manager class that will create new objects
</commit_message>
<xml_diff>
--- a/diagram.docx
+++ b/diagram.docx
@@ -11,15 +11,15 @@
         <w:tblLook w:val="04A0" w:firstRow="1" w:lastRow="0" w:firstColumn="1" w:lastColumn="0" w:noHBand="0" w:noVBand="1"/>
       </w:tblPr>
       <w:tblGrid>
-        <w:gridCol w:w="2551"/>
+        <w:gridCol w:w="2751"/>
       </w:tblGrid>
       <w:tr>
         <w:trPr>
-          <w:trHeight w:val="272"/>
+          <w:trHeight w:val="277"/>
         </w:trPr>
         <w:tc>
           <w:tcPr>
-            <w:tcW w:w="2551" w:type="dxa"/>
+            <w:tcW w:w="2751" w:type="dxa"/>
           </w:tcPr>
           <w:p>
             <w:pPr>
@@ -50,11 +50,11 @@
       </w:tr>
       <w:tr>
         <w:trPr>
-          <w:trHeight w:val="785"/>
+          <w:trHeight w:val="799"/>
         </w:trPr>
         <w:tc>
           <w:tcPr>
-            <w:tcW w:w="2551" w:type="dxa"/>
+            <w:tcW w:w="2751" w:type="dxa"/>
           </w:tcPr>
           <w:p>
             <w:pPr>
@@ -103,6 +103,21 @@
           </w:p>
           <w:p>
             <w:pPr>
+              <w:keepNext/>
+              <w:keepLines/>
+              <w:bidi w:val="0"/>
+            </w:pPr>
+            <w:r>
+              <w:t xml:space="preserve">- </w:t>
+            </w:r>
+            <w:proofErr w:type="spellStart"/>
+            <w:r>
+              <w:t>m_MinAirPressureToAdd</w:t>
+            </w:r>
+            <w:proofErr w:type="spellEnd"/>
+          </w:p>
+          <w:p>
+            <w:pPr>
               <w:bidi w:val="0"/>
               <w:rPr>
                 <w:rtl/>
@@ -113,11 +128,11 @@
       </w:tr>
       <w:tr>
         <w:trPr>
-          <w:trHeight w:val="755"/>
+          <w:trHeight w:val="769"/>
         </w:trPr>
         <w:tc>
           <w:tcPr>
-            <w:tcW w:w="2551" w:type="dxa"/>
+            <w:tcW w:w="2751" w:type="dxa"/>
           </w:tcPr>
           <w:p>
             <w:pPr>
@@ -264,7 +279,10 @@
             </w:r>
             <w:proofErr w:type="spellStart"/>
             <w:r>
-              <w:t>ShowAllLicensePlates</w:t>
+              <w:t>Get</w:t>
+            </w:r>
+            <w:r>
+              <w:t>AllLicensePlates</w:t>
             </w:r>
             <w:proofErr w:type="spellEnd"/>
             <w:r>
@@ -503,7 +521,10 @@
             </w:r>
             <w:proofErr w:type="spellStart"/>
             <w:r>
-              <w:t>m_EnergyLeft</w:t>
+              <w:t>m_Energy</w:t>
+            </w:r>
+            <w:r>
+              <w:t>Percentage</w:t>
             </w:r>
             <w:proofErr w:type="spellEnd"/>
           </w:p>
@@ -538,6 +559,8 @@
             <w:r>
               <w:t>ce</w:t>
             </w:r>
+            <w:bookmarkStart w:id="0" w:name="_GoBack"/>
+            <w:bookmarkEnd w:id="0"/>
             <w:proofErr w:type="spellEnd"/>
           </w:p>
           <w:p>
@@ -557,130 +580,6 @@
         <w:tc>
           <w:tcPr>
             <w:tcW w:w="2551" w:type="dxa"/>
-          </w:tcPr>
-          <w:p>
-            <w:pPr>
-              <w:bidi w:val="0"/>
-              <w:rPr>
-                <w:rtl/>
-              </w:rPr>
-            </w:pPr>
-          </w:p>
-        </w:tc>
-      </w:tr>
-    </w:tbl>
-    <w:tbl>
-      <w:tblPr>
-        <w:tblStyle w:val="a6"/>
-        <w:tblpPr w:leftFromText="180" w:rightFromText="180" w:vertAnchor="page" w:horzAnchor="page" w:tblpX="8131" w:tblpY="581"/>
-        <w:bidiVisual/>
-        <w:tblW w:w="0" w:type="auto"/>
-        <w:tblLook w:val="04A0" w:firstRow="1" w:lastRow="0" w:firstColumn="1" w:lastColumn="0" w:noHBand="0" w:noVBand="1"/>
-      </w:tblPr>
-      <w:tblGrid>
-        <w:gridCol w:w="2320"/>
-      </w:tblGrid>
-      <w:tr>
-        <w:trPr>
-          <w:trHeight w:val="227"/>
-        </w:trPr>
-        <w:tc>
-          <w:tcPr>
-            <w:tcW w:w="2320" w:type="dxa"/>
-          </w:tcPr>
-          <w:p>
-            <w:pPr>
-              <w:bidi w:val="0"/>
-              <w:jc w:val="center"/>
-              <w:rPr>
-                <w:b/>
-                <w:bCs/>
-              </w:rPr>
-            </w:pPr>
-            <w:proofErr w:type="spellStart"/>
-            <w:r>
-              <w:rPr>
-                <w:b/>
-                <w:bCs/>
-              </w:rPr>
-              <w:t>VehicleTicket</w:t>
-            </w:r>
-            <w:proofErr w:type="spellEnd"/>
-          </w:p>
-        </w:tc>
-      </w:tr>
-      <w:tr>
-        <w:trPr>
-          <w:trHeight w:val="618"/>
-        </w:trPr>
-        <w:tc>
-          <w:tcPr>
-            <w:tcW w:w="2320" w:type="dxa"/>
-          </w:tcPr>
-          <w:p>
-            <w:pPr>
-              <w:bidi w:val="0"/>
-            </w:pPr>
-            <w:r>
-              <w:t xml:space="preserve">- </w:t>
-            </w:r>
-            <w:proofErr w:type="spellStart"/>
-            <w:r>
-              <w:t>m_OwnerName</w:t>
-            </w:r>
-            <w:proofErr w:type="spellEnd"/>
-          </w:p>
-          <w:p>
-            <w:pPr>
-              <w:bidi w:val="0"/>
-            </w:pPr>
-            <w:r>
-              <w:t xml:space="preserve">- </w:t>
-            </w:r>
-            <w:proofErr w:type="spellStart"/>
-            <w:r>
-              <w:t>m_OwnerPhone</w:t>
-            </w:r>
-            <w:proofErr w:type="spellEnd"/>
-          </w:p>
-          <w:p>
-            <w:pPr>
-              <w:bidi w:val="0"/>
-            </w:pPr>
-            <w:r>
-              <w:t xml:space="preserve">- </w:t>
-            </w:r>
-            <w:proofErr w:type="spellStart"/>
-            <w:r>
-              <w:t>m_Status</w:t>
-            </w:r>
-            <w:proofErr w:type="spellEnd"/>
-          </w:p>
-          <w:p>
-            <w:pPr>
-              <w:bidi w:val="0"/>
-              <w:rPr>
-                <w:rtl/>
-              </w:rPr>
-            </w:pPr>
-            <w:r>
-              <w:t xml:space="preserve">- </w:t>
-            </w:r>
-            <w:proofErr w:type="spellStart"/>
-            <w:r>
-              <w:t>m_Vehicle</w:t>
-            </w:r>
-            <w:proofErr w:type="spellEnd"/>
-          </w:p>
-        </w:tc>
-      </w:tr>
-      <w:tr>
-        <w:trPr>
-          <w:trHeight w:val="594"/>
-        </w:trPr>
-        <w:tc>
-          <w:tcPr>
-            <w:tcW w:w="2320" w:type="dxa"/>
           </w:tcPr>
           <w:p>
             <w:pPr>
@@ -756,6 +655,32 @@
           <w:p>
             <w:pPr>
               <w:bidi w:val="0"/>
+            </w:pPr>
+            <w:r>
+              <w:t xml:space="preserve">- </w:t>
+            </w:r>
+            <w:proofErr w:type="spellStart"/>
+            <w:r>
+              <w:t>m_NumOfDoors</w:t>
+            </w:r>
+            <w:proofErr w:type="spellEnd"/>
+          </w:p>
+          <w:p>
+            <w:pPr>
+              <w:bidi w:val="0"/>
+            </w:pPr>
+            <w:r>
+              <w:t xml:space="preserve">- </w:t>
+            </w:r>
+            <w:proofErr w:type="spellStart"/>
+            <w:r>
+              <w:t>r_MinNumOfDoors</w:t>
+            </w:r>
+            <w:proofErr w:type="spellEnd"/>
+          </w:p>
+          <w:p>
+            <w:pPr>
+              <w:bidi w:val="0"/>
               <w:rPr>
                 <w:rtl/>
               </w:rPr>
@@ -765,7 +690,7 @@
             </w:r>
             <w:proofErr w:type="spellStart"/>
             <w:r>
-              <w:t>m_NumOfDoors</w:t>
+              <w:t>r_MaxNumOfDoors</w:t>
             </w:r>
             <w:proofErr w:type="spellEnd"/>
           </w:p>
@@ -889,15 +814,15 @@
         <w:tblLook w:val="04A0" w:firstRow="1" w:lastRow="0" w:firstColumn="1" w:lastColumn="0" w:noHBand="0" w:noVBand="1"/>
       </w:tblPr>
       <w:tblGrid>
-        <w:gridCol w:w="2011"/>
+        <w:gridCol w:w="2299"/>
       </w:tblGrid>
       <w:tr>
         <w:trPr>
-          <w:trHeight w:val="227"/>
+          <w:trHeight w:val="209"/>
         </w:trPr>
         <w:tc>
           <w:tcPr>
-            <w:tcW w:w="2011" w:type="dxa"/>
+            <w:tcW w:w="2299" w:type="dxa"/>
           </w:tcPr>
           <w:p>
             <w:pPr>
@@ -922,11 +847,11 @@
       </w:tr>
       <w:tr>
         <w:trPr>
-          <w:trHeight w:val="596"/>
+          <w:trHeight w:val="548"/>
         </w:trPr>
         <w:tc>
           <w:tcPr>
-            <w:tcW w:w="2011" w:type="dxa"/>
+            <w:tcW w:w="2299" w:type="dxa"/>
           </w:tcPr>
           <w:p>
             <w:pPr>
@@ -954,37 +879,33 @@
             </w:r>
             <w:proofErr w:type="spellEnd"/>
           </w:p>
+          <w:p>
+            <w:pPr>
+              <w:bidi w:val="0"/>
+            </w:pPr>
+            <w:r>
+              <w:t xml:space="preserve">- </w:t>
+            </w:r>
+            <w:proofErr w:type="spellStart"/>
+            <w:r>
+              <w:t>m_MinEnergyToAdd</w:t>
+            </w:r>
+            <w:proofErr w:type="spellEnd"/>
+          </w:p>
         </w:tc>
       </w:tr>
       <w:tr>
         <w:trPr>
-          <w:trHeight w:val="393"/>
+          <w:trHeight w:val="361"/>
         </w:trPr>
         <w:tc>
           <w:tcPr>
-            <w:tcW w:w="2011" w:type="dxa"/>
-          </w:tcPr>
-          <w:p>
-            <w:pPr>
-              <w:bidi w:val="0"/>
-            </w:pPr>
-            <w:r>
-              <w:t xml:space="preserve">+ </w:t>
-            </w:r>
-            <w:proofErr w:type="spellStart"/>
-            <w:r>
-              <w:t>AddEnergy</w:t>
-            </w:r>
-            <w:proofErr w:type="spellEnd"/>
-            <w:r>
-              <w:t>(</w:t>
-            </w:r>
-            <w:r>
-              <w:t>float</w:t>
-            </w:r>
-            <w:r>
-              <w:t>)</w:t>
-            </w:r>
+            <w:tcW w:w="2299" w:type="dxa"/>
+          </w:tcPr>
+          <w:p>
+            <w:pPr>
+              <w:bidi w:val="0"/>
+            </w:pPr>
           </w:p>
         </w:tc>
       </w:tr>
@@ -1063,97 +984,17 @@
             <w:pPr>
               <w:bidi w:val="0"/>
             </w:pPr>
-          </w:p>
-        </w:tc>
-      </w:tr>
-    </w:tbl>
-    <w:tbl>
-      <w:tblPr>
-        <w:tblStyle w:val="a6"/>
-        <w:tblpPr w:leftFromText="180" w:rightFromText="180" w:vertAnchor="text" w:horzAnchor="margin" w:tblpXSpec="right" w:tblpY="5561"/>
-        <w:tblOverlap w:val="never"/>
-        <w:tblW w:w="0" w:type="auto"/>
-        <w:tblLook w:val="04A0" w:firstRow="1" w:lastRow="0" w:firstColumn="1" w:lastColumn="0" w:noHBand="0" w:noVBand="1"/>
-      </w:tblPr>
-      <w:tblGrid>
-        <w:gridCol w:w="2175"/>
-      </w:tblGrid>
-      <w:tr>
-        <w:trPr>
-          <w:trHeight w:val="227"/>
-        </w:trPr>
-        <w:tc>
-          <w:tcPr>
-            <w:tcW w:w="2175" w:type="dxa"/>
-          </w:tcPr>
-          <w:p>
-            <w:pPr>
-              <w:bidi w:val="0"/>
-              <w:jc w:val="center"/>
-              <w:rPr>
-                <w:b/>
-                <w:bCs/>
-              </w:rPr>
-            </w:pPr>
-            <w:r>
-              <w:rPr>
-                <w:b/>
-                <w:bCs/>
-              </w:rPr>
-              <w:t>Fuel</w:t>
-            </w:r>
-            <w:r>
-              <w:rPr>
-                <w:b/>
-                <w:bCs/>
-              </w:rPr>
-              <w:t>Energy</w:t>
-            </w:r>
-            <w:bookmarkStart w:id="0" w:name="_GoBack"/>
-            <w:bookmarkEnd w:id="0"/>
-          </w:p>
-        </w:tc>
-      </w:tr>
-      <w:tr>
-        <w:trPr>
-          <w:trHeight w:val="424"/>
-        </w:trPr>
-        <w:tc>
-          <w:tcPr>
-            <w:tcW w:w="2175" w:type="dxa"/>
-          </w:tcPr>
-          <w:p>
-            <w:pPr>
-              <w:bidi w:val="0"/>
-            </w:pPr>
-            <w:r>
-              <w:t xml:space="preserve">- </w:t>
-            </w:r>
-            <w:proofErr w:type="spellStart"/>
-            <w:r>
-              <w:t>m_Type</w:t>
-            </w:r>
-            <w:proofErr w:type="spellEnd"/>
-          </w:p>
-        </w:tc>
-      </w:tr>
-      <w:tr>
-        <w:trPr>
-          <w:trHeight w:val="424"/>
-        </w:trPr>
-        <w:tc>
-          <w:tcPr>
-            <w:tcW w:w="2175" w:type="dxa"/>
-          </w:tcPr>
-          <w:p>
-            <w:pPr>
-              <w:bidi w:val="0"/>
-              <w:jc w:val="center"/>
-              <w:rPr>
-                <w:b/>
-                <w:bCs/>
-              </w:rPr>
-            </w:pPr>
+            <w:r>
+              <w:t xml:space="preserve">+ </w:t>
+            </w:r>
+            <w:proofErr w:type="spellStart"/>
+            <w:r>
+              <w:t>AddEnergy</w:t>
+            </w:r>
+            <w:proofErr w:type="spellEnd"/>
+            <w:r>
+              <w:t>(float)</w:t>
+            </w:r>
           </w:p>
         </w:tc>
       </w:tr>
@@ -1256,10 +1097,257 @@
         </w:tc>
       </w:tr>
     </w:tbl>
+    <w:tbl>
+      <w:tblPr>
+        <w:tblStyle w:val="a6"/>
+        <w:tblpPr w:leftFromText="180" w:rightFromText="180" w:vertAnchor="text" w:horzAnchor="page" w:tblpX="13741" w:tblpY="5601"/>
+        <w:tblOverlap w:val="never"/>
+        <w:tblW w:w="0" w:type="auto"/>
+        <w:tblLook w:val="04A0" w:firstRow="1" w:lastRow="0" w:firstColumn="1" w:lastColumn="0" w:noHBand="0" w:noVBand="1"/>
+      </w:tblPr>
+      <w:tblGrid>
+        <w:gridCol w:w="2796"/>
+      </w:tblGrid>
+      <w:tr>
+        <w:trPr>
+          <w:trHeight w:val="201"/>
+        </w:trPr>
+        <w:tc>
+          <w:tcPr>
+            <w:tcW w:w="2796" w:type="dxa"/>
+          </w:tcPr>
+          <w:p>
+            <w:pPr>
+              <w:bidi w:val="0"/>
+              <w:jc w:val="center"/>
+              <w:rPr>
+                <w:b/>
+                <w:bCs/>
+              </w:rPr>
+            </w:pPr>
+            <w:proofErr w:type="spellStart"/>
+            <w:r>
+              <w:rPr>
+                <w:b/>
+                <w:bCs/>
+              </w:rPr>
+              <w:t>FuelEnergy</w:t>
+            </w:r>
+            <w:proofErr w:type="spellEnd"/>
+          </w:p>
+        </w:tc>
+      </w:tr>
+      <w:tr>
+        <w:trPr>
+          <w:trHeight w:val="376"/>
+        </w:trPr>
+        <w:tc>
+          <w:tcPr>
+            <w:tcW w:w="2796" w:type="dxa"/>
+          </w:tcPr>
+          <w:p>
+            <w:pPr>
+              <w:bidi w:val="0"/>
+            </w:pPr>
+            <w:r>
+              <w:t xml:space="preserve">- </w:t>
+            </w:r>
+            <w:proofErr w:type="spellStart"/>
+            <w:r>
+              <w:t>m_Type</w:t>
+            </w:r>
+            <w:proofErr w:type="spellEnd"/>
+          </w:p>
+        </w:tc>
+      </w:tr>
+      <w:tr>
+        <w:trPr>
+          <w:trHeight w:val="376"/>
+        </w:trPr>
+        <w:tc>
+          <w:tcPr>
+            <w:tcW w:w="2796" w:type="dxa"/>
+          </w:tcPr>
+          <w:p>
+            <w:pPr>
+              <w:bidi w:val="0"/>
+            </w:pPr>
+            <w:r>
+              <w:t xml:space="preserve">+ </w:t>
+            </w:r>
+            <w:proofErr w:type="spellStart"/>
+            <w:proofErr w:type="gramStart"/>
+            <w:r>
+              <w:t>AddFuel</w:t>
+            </w:r>
+            <w:proofErr w:type="spellEnd"/>
+            <w:r>
+              <w:t>(</w:t>
+            </w:r>
+            <w:proofErr w:type="gramEnd"/>
+            <w:r>
+              <w:t xml:space="preserve">float, </w:t>
+            </w:r>
+            <w:proofErr w:type="spellStart"/>
+            <w:r>
+              <w:t>FuelType</w:t>
+            </w:r>
+            <w:proofErr w:type="spellEnd"/>
+            <w:r>
+              <w:t>)</w:t>
+            </w:r>
+          </w:p>
+        </w:tc>
+      </w:tr>
+    </w:tbl>
+    <w:tbl>
+      <w:tblPr>
+        <w:tblStyle w:val="a6"/>
+        <w:tblpPr w:leftFromText="180" w:rightFromText="180" w:vertAnchor="page" w:horzAnchor="page" w:tblpX="7641" w:tblpY="741"/>
+        <w:bidiVisual/>
+        <w:tblW w:w="0" w:type="auto"/>
+        <w:tblLook w:val="04A0" w:firstRow="1" w:lastRow="0" w:firstColumn="1" w:lastColumn="0" w:noHBand="0" w:noVBand="1"/>
+      </w:tblPr>
+      <w:tblGrid>
+        <w:gridCol w:w="2805"/>
+      </w:tblGrid>
+      <w:tr>
+        <w:trPr>
+          <w:trHeight w:val="240"/>
+        </w:trPr>
+        <w:tc>
+          <w:tcPr>
+            <w:tcW w:w="2805" w:type="dxa"/>
+          </w:tcPr>
+          <w:p>
+            <w:pPr>
+              <w:bidi w:val="0"/>
+              <w:jc w:val="center"/>
+              <w:rPr>
+                <w:b/>
+                <w:bCs/>
+              </w:rPr>
+            </w:pPr>
+            <w:proofErr w:type="spellStart"/>
+            <w:r>
+              <w:rPr>
+                <w:b/>
+                <w:bCs/>
+              </w:rPr>
+              <w:t>VehicleTicket</w:t>
+            </w:r>
+            <w:proofErr w:type="spellEnd"/>
+          </w:p>
+        </w:tc>
+      </w:tr>
+      <w:tr>
+        <w:trPr>
+          <w:trHeight w:val="655"/>
+        </w:trPr>
+        <w:tc>
+          <w:tcPr>
+            <w:tcW w:w="2805" w:type="dxa"/>
+          </w:tcPr>
+          <w:p>
+            <w:pPr>
+              <w:bidi w:val="0"/>
+            </w:pPr>
+            <w:r>
+              <w:t xml:space="preserve">- </w:t>
+            </w:r>
+            <w:proofErr w:type="spellStart"/>
+            <w:r>
+              <w:t>m_OwnerName</w:t>
+            </w:r>
+            <w:proofErr w:type="spellEnd"/>
+          </w:p>
+          <w:p>
+            <w:pPr>
+              <w:bidi w:val="0"/>
+            </w:pPr>
+            <w:r>
+              <w:t xml:space="preserve">- </w:t>
+            </w:r>
+            <w:proofErr w:type="spellStart"/>
+            <w:r>
+              <w:t>m_OwnerPhone</w:t>
+            </w:r>
+            <w:proofErr w:type="spellEnd"/>
+          </w:p>
+          <w:p>
+            <w:pPr>
+              <w:bidi w:val="0"/>
+            </w:pPr>
+            <w:r>
+              <w:t xml:space="preserve">- </w:t>
+            </w:r>
+            <w:proofErr w:type="spellStart"/>
+            <w:r>
+              <w:t>m_Status</w:t>
+            </w:r>
+            <w:proofErr w:type="spellEnd"/>
+          </w:p>
+          <w:p>
+            <w:pPr>
+              <w:bidi w:val="0"/>
+              <w:rPr>
+                <w:rtl/>
+              </w:rPr>
+            </w:pPr>
+            <w:r>
+              <w:t xml:space="preserve">- </w:t>
+            </w:r>
+            <w:proofErr w:type="spellStart"/>
+            <w:r>
+              <w:t>m_Vehicle</w:t>
+            </w:r>
+            <w:proofErr w:type="spellEnd"/>
+          </w:p>
+        </w:tc>
+      </w:tr>
+      <w:tr>
+        <w:trPr>
+          <w:trHeight w:val="630"/>
+        </w:trPr>
+        <w:tc>
+          <w:tcPr>
+            <w:tcW w:w="2805" w:type="dxa"/>
+          </w:tcPr>
+          <w:p>
+            <w:pPr>
+              <w:bidi w:val="0"/>
+              <w:rPr>
+                <w:rtl/>
+              </w:rPr>
+            </w:pPr>
+            <w:r>
+              <w:t xml:space="preserve">+ </w:t>
+            </w:r>
+            <w:proofErr w:type="spellStart"/>
+            <w:proofErr w:type="gramStart"/>
+            <w:r>
+              <w:t>ChangeStatus</w:t>
+            </w:r>
+            <w:proofErr w:type="spellEnd"/>
+            <w:r>
+              <w:t>(</w:t>
+            </w:r>
+            <w:proofErr w:type="spellStart"/>
+            <w:proofErr w:type="gramEnd"/>
+            <w:r>
+              <w:t>NewStatus</w:t>
+            </w:r>
+            <w:proofErr w:type="spellEnd"/>
+            <w:r>
+              <w:t>)</w:t>
+            </w:r>
+          </w:p>
+        </w:tc>
+      </w:tr>
+    </w:tbl>
     <w:p>
       <w:pPr>
         <w:rPr>
-          <w:rFonts w:hint="cs"/>
           <w:rtl/>
         </w:rPr>
       </w:pPr>
@@ -2767,7 +2855,7 @@
 </file>
 
 <file path=customXml/itemProps1.xml><?xml version="1.0" encoding="utf-8"?>
-<ds:datastoreItem xmlns:ds="http://schemas.openxmlformats.org/officeDocument/2006/customXml" ds:itemID="{0B1AE96D-79DD-41AD-A66D-C67EECFFA91F}">
+<ds:datastoreItem xmlns:ds="http://schemas.openxmlformats.org/officeDocument/2006/customXml" ds:itemID="{7004B813-E923-426D-8F2E-4F2CE85ADBA1}">
   <ds:schemaRefs>
     <ds:schemaRef ds:uri="http://schemas.openxmlformats.org/officeDocument/2006/bibliography"/>
   </ds:schemaRefs>

</xml_diff>